<commit_message>
Updated to include recommended DB-25 connector for SYM-1.
</commit_message>
<xml_diff>
--- a/SYM1/SYM-1 IO Type T Manual.docx
+++ b/SYM1/SYM-1 IO Type T Manual.docx
@@ -13,7 +13,32 @@
     <w:p/>
     <w:p>
       <w:r>
-        <w:t>This board requires a female DB-25 connector be soldered onto the T pins of the SYM-1.  If you would rather not solder on the connector, I am working on a Type A I/O board that will connect to the Application connector at the top of the SYM-1.  This I/O board provides a female DB-9 connector for RS-232 communication, a mono 3.5mm jack for cassette audio out, a mono 3.5mm jack for cassette audio in and a 2.5mm jack for cassette remote control.</w:t>
+        <w:t>This board requires a female DB-25 connector be soldered onto the T pins of the SYM-1</w:t>
+      </w:r>
+      <w:r>
+        <w:t xml:space="preserve"> (I recommend </w:t>
+      </w:r>
+      <w:proofErr w:type="spellStart"/>
+      <w:r>
+        <w:t>DigiKey</w:t>
+      </w:r>
+      <w:proofErr w:type="spellEnd"/>
+      <w:r>
+        <w:t xml:space="preserve"> part number </w:t>
+      </w:r>
+      <w:r>
+        <w:t>1173-125FEA-ND</w:t>
+      </w:r>
+      <w:proofErr w:type="gramStart"/>
+      <w:r>
+        <w:t xml:space="preserve">) </w:t>
+      </w:r>
+      <w:r>
+        <w:t>.</w:t>
+      </w:r>
+      <w:proofErr w:type="gramEnd"/>
+      <w:r>
+        <w:t xml:space="preserve">  If you would rather not solder on the connector, I am working on a Type A I/O board that will connect to the Application connector at the top of the SYM-1.  This I/O board provides a female DB-9 connector for RS-232 communication, a mono 3.5mm jack for cassette audio out, a mono 3.5mm jack for cassette audio in and a 2.5mm jack for cassette remote control.</w:t>
       </w:r>
     </w:p>
     <w:p>
@@ -214,19 +239,7 @@
           </w:tcPr>
           <w:p>
             <w:r>
-              <w:t xml:space="preserve">Determines to which </w:t>
-            </w:r>
-            <w:r>
-              <w:t xml:space="preserve">SYM-1 </w:t>
-            </w:r>
-            <w:r>
-              <w:t xml:space="preserve">pin the remote-control </w:t>
-            </w:r>
-            <w:r>
-              <w:t>tip</w:t>
-            </w:r>
-            <w:r>
-              <w:t xml:space="preserve"> is connected.</w:t>
+              <w:t>Determines to which SYM-1 pin the remote-control tip is connected.</w:t>
             </w:r>
           </w:p>
           <w:p>

</xml_diff>

<commit_message>
Added I/O board Type A docs
</commit_message>
<xml_diff>
--- a/SYM1/SYM-1 IO Type T Manual.docx
+++ b/SYM1/SYM-1 IO Type T Manual.docx
@@ -24,21 +24,31 @@
       </w:r>
       <w:proofErr w:type="spellEnd"/>
       <w:r>
-        <w:t xml:space="preserve"> part number </w:t>
-      </w:r>
-      <w:r>
-        <w:t>1173-125FEA-ND</w:t>
-      </w:r>
-      <w:proofErr w:type="gramStart"/>
-      <w:r>
-        <w:t xml:space="preserve">) </w:t>
-      </w:r>
-      <w:r>
-        <w:t>.</w:t>
-      </w:r>
-      <w:proofErr w:type="gramEnd"/>
-      <w:r>
-        <w:t xml:space="preserve">  If you would rather not solder on the connector, I am working on a Type A I/O board that will connect to the Application connector at the top of the SYM-1.  This I/O board provides a female DB-9 connector for RS-232 communication, a mono 3.5mm jack for cassette audio out, a mono 3.5mm jack for cassette audio in and a 2.5mm jack for cassette remote control.</w:t>
+        <w:t xml:space="preserve"> part number 1173-125FEA-ND</w:t>
+      </w:r>
+      <w:r>
+        <w:t>).</w:t>
+      </w:r>
+      <w:r>
+        <w:t xml:space="preserve">  If you would rather not solder on the connector, I </w:t>
+      </w:r>
+      <w:r>
+        <w:t>also have a</w:t>
+      </w:r>
+      <w:r>
+        <w:t xml:space="preserve"> Type A I/O board </w:t>
+      </w:r>
+      <w:r>
+        <w:t>that connects</w:t>
+      </w:r>
+      <w:r>
+        <w:t xml:space="preserve"> to the Application connector at the top of the SYM-1</w:t>
+      </w:r>
+      <w:r>
+        <w:t xml:space="preserve"> with similar functionality</w:t>
+      </w:r>
+      <w:r>
+        <w:t>.  This I/O board provides a female DB-9 connector for RS-232 communication, a mono 3.5mm jack for cassette audio out, a mono 3.5mm jack for cassette audio in and a 2.5mm jack for cassette remote control.</w:t>
       </w:r>
     </w:p>
     <w:p>

</xml_diff>

<commit_message>
Removing Type A IO Board Docs
</commit_message>
<xml_diff>
--- a/SYM1/SYM-1 IO Type T Manual.docx
+++ b/SYM1/SYM-1 IO Type T Manual.docx
@@ -291,7 +291,7 @@
     <w:p/>
     <w:p>
       <w:r>
-        <w:t xml:space="preserve">If you have any questions do not hesitate to reach out to </w:t>
+        <w:t xml:space="preserve">If you have any questions or concerns do not hesitate to reach out to </w:t>
       </w:r>
       <w:hyperlink r:id="rId4" w:history="1">
         <w:r>
@@ -302,9 +302,29 @@
         </w:r>
       </w:hyperlink>
       <w:r>
-        <w:t>.</w:t>
+        <w:t xml:space="preserve"> or join the </w:t>
+      </w:r>
+      <w:proofErr w:type="spellStart"/>
+      <w:r>
+        <w:t>RetroSpy</w:t>
+      </w:r>
+      <w:proofErr w:type="spellEnd"/>
+      <w:r>
+        <w:t xml:space="preserve"> discord at </w:t>
+      </w:r>
+      <w:hyperlink r:id="rId5" w:history="1">
+        <w:r>
+          <w:rPr>
+            <w:rStyle w:val="Hyperlink"/>
+          </w:rPr>
+          <w:t>https://discord.gg/CDQEhmr</w:t>
+        </w:r>
+      </w:hyperlink>
+      <w:r>
+        <w:t xml:space="preserve">. </w:t>
       </w:r>
     </w:p>
+    <w:p/>
     <w:sectPr>
       <w:pgSz w:w="12240" w:h="15840"/>
       <w:pgMar w:top="1440" w:right="1440" w:bottom="1440" w:left="1440" w:header="720" w:footer="720" w:gutter="0"/>
@@ -737,6 +757,29 @@
       <w:szCs w:val="26"/>
     </w:rPr>
   </w:style>
+  <w:style w:type="paragraph" w:styleId="Heading3">
+    <w:name w:val="heading 3"/>
+    <w:basedOn w:val="Normal"/>
+    <w:next w:val="Normal"/>
+    <w:link w:val="Heading3Char"/>
+    <w:uiPriority w:val="9"/>
+    <w:semiHidden/>
+    <w:unhideWhenUsed/>
+    <w:qFormat/>
+    <w:rsid w:val="00E80861"/>
+    <w:pPr>
+      <w:keepNext/>
+      <w:keepLines/>
+      <w:spacing w:before="40" w:after="0"/>
+      <w:outlineLvl w:val="2"/>
+    </w:pPr>
+    <w:rPr>
+      <w:rFonts w:asciiTheme="majorHAnsi" w:eastAsiaTheme="majorEastAsia" w:hAnsiTheme="majorHAnsi" w:cstheme="majorBidi"/>
+      <w:color w:val="1F3763" w:themeColor="accent1" w:themeShade="7F"/>
+      <w:sz w:val="24"/>
+      <w:szCs w:val="24"/>
+    </w:rPr>
+  </w:style>
   <w:style w:type="character" w:default="1" w:styleId="DefaultParagraphFont">
     <w:name w:val="Default Paragraph Font"/>
     <w:uiPriority w:val="1"/>
@@ -851,6 +894,20 @@
     <w:rPr>
       <w:color w:val="605E5C"/>
       <w:shd w:val="clear" w:color="auto" w:fill="E1DFDD"/>
+    </w:rPr>
+  </w:style>
+  <w:style w:type="character" w:customStyle="1" w:styleId="Heading3Char">
+    <w:name w:val="Heading 3 Char"/>
+    <w:basedOn w:val="DefaultParagraphFont"/>
+    <w:link w:val="Heading3"/>
+    <w:uiPriority w:val="9"/>
+    <w:semiHidden/>
+    <w:rsid w:val="00E80861"/>
+    <w:rPr>
+      <w:rFonts w:asciiTheme="majorHAnsi" w:eastAsiaTheme="majorEastAsia" w:hAnsiTheme="majorHAnsi" w:cstheme="majorBidi"/>
+      <w:color w:val="1F3763" w:themeColor="accent1" w:themeShade="7F"/>
+      <w:sz w:val="24"/>
+      <w:szCs w:val="24"/>
     </w:rPr>
   </w:style>
 </w:styles>

</xml_diff>